<commit_message>
add files for FrontEnd workshops
</commit_message>
<xml_diff>
--- a/3 FrontEnd/Docs/Day2/Workshop frontend day 2.docx
+++ b/3 FrontEnd/Docs/Day2/Workshop frontend day 2.docx
@@ -75,7 +75,37 @@
           <w:sz w:val="22"/>
           <w:szCs w:val="22"/>
         </w:rPr>
-        <w:t xml:space="preserve">2. Copy from GitHub project from the folder ‘day2-files’ the following files: ‘bower.json’, ‘Gruntfile.js’ and ‘package.json’; </w:t>
+        <w:t>2. Copy from GitHub project from the folder ‘</w:t>
+      </w:r>
+      <w:r>
+        <w:rPr>
+          <w:sz w:val="22"/>
+          <w:szCs w:val="22"/>
+        </w:rPr>
+        <w:t>FrontEnd/Code/D</w:t>
+      </w:r>
+      <w:bookmarkStart w:id="0" w:name="_GoBack"/>
+      <w:bookmarkEnd w:id="0"/>
+      <w:r>
+        <w:rPr>
+          <w:sz w:val="22"/>
+          <w:szCs w:val="22"/>
+        </w:rPr>
+        <w:t>ay</w:t>
+      </w:r>
+      <w:r>
+        <w:rPr>
+          <w:sz w:val="22"/>
+          <w:szCs w:val="22"/>
+        </w:rPr>
+        <w:t xml:space="preserve"> 2</w:t>
+      </w:r>
+      <w:r>
+        <w:rPr>
+          <w:sz w:val="22"/>
+          <w:szCs w:val="22"/>
+        </w:rPr>
+        <w:t xml:space="preserve">’ the following files: ‘bower.json’, ‘Gruntfile.js’ and ‘package.json’; </w:t>
       </w:r>
     </w:p>
     <w:p>
@@ -1747,8 +1777,6 @@
         </w:rPr>
         <w:t>Scopes</w:t>
       </w:r>
-      <w:bookmarkStart w:id="0" w:name="_GoBack"/>
-      <w:bookmarkEnd w:id="0"/>
       <w:r>
         <w:rPr>
           <w:color w:val="FF0000"/>

</xml_diff>